<commit_message>
Update Combobox (fetching promotion list).docx
</commit_message>
<xml_diff>
--- a/poc/Combobox (fetching promotion list).docx
+++ b/poc/Combobox (fetching promotion list).docx
@@ -51,19 +51,28 @@
     </w:p>
     <w:p>
       <w:r>
-        <w:t>Creating an intuitive user interface that provides the best user experience for website users is part of the job of front-end developers. They create search suggestions or text completion for websites/web pages to help improve user experience.</w:t>
-      </w:r>
-      <w:r>
-        <w:t xml:space="preserve"> </w:t>
-      </w:r>
-      <w:r>
-        <w:t>This file contains information about</w:t>
-      </w:r>
-      <w:r>
-        <w:t xml:space="preserve"> Promotion List that we have fetched fro</w:t>
+        <w:t xml:space="preserve">Creating an intuitive user interface that provides the best user experience </w:t>
+      </w:r>
+      <w:r>
+        <w:t>using typeahead functionality</w:t>
+      </w:r>
+      <w:r>
+        <w:t xml:space="preserve">. </w:t>
+      </w:r>
+      <w:r>
+        <w:t>This</w:t>
+      </w:r>
+      <w:r>
+        <w:t xml:space="preserve"> create search suggestions or text completion for websites/web pages to help improve user experience.</w:t>
+      </w:r>
+      <w:r>
+        <w:t xml:space="preserve"> This file contains information about Promotion List that we have fetched fro</w:t>
       </w:r>
       <w:r>
         <w:t>m promotion object</w:t>
+      </w:r>
+      <w:r>
+        <w:t>, but this is a generic functionality and can be used anywhere</w:t>
       </w:r>
     </w:p>
     <w:p>
@@ -616,7 +625,6 @@
           <w:sz w:val="24"/>
           <w:szCs w:val="24"/>
         </w:rPr>
-        <w:lastRenderedPageBreak/>
         <w:t>We need to create two LWC Elements</w:t>
       </w:r>
       <w:r>
@@ -950,6 +958,7 @@
           <w:sz w:val="24"/>
           <w:szCs w:val="24"/>
         </w:rPr>
+        <w:lastRenderedPageBreak/>
         <w:t xml:space="preserve">Now we need to create an OmniScript which will contain the above defined lwc and will show the promotion output </w:t>
       </w:r>
       <w:r>
@@ -1192,6 +1201,7 @@
           <w:sz w:val="24"/>
           <w:szCs w:val="24"/>
         </w:rPr>
+        <w:lastRenderedPageBreak/>
         <w:drawing>
           <wp:inline distT="0" distB="0" distL="0" distR="0" wp14:anchorId="3C179F6E" wp14:editId="4DB6B3D8">
             <wp:extent cx="5943600" cy="1089025"/>
@@ -2446,26 +2456,6 @@
 </file>
 
 <file path=customXml/item1.xml><?xml version="1.0" encoding="utf-8"?>
-<p:properties xmlns:p="http://schemas.microsoft.com/office/2006/metadata/properties" xmlns:xsi="http://www.w3.org/2001/XMLSchema-instance" xmlns:pc="http://schemas.microsoft.com/office/infopath/2007/PartnerControls">
-  <documentManagement>
-    <TaxCatchAll xmlns="202a9836-ee93-41fb-ba3c-167105785a0d" xsi:nil="true"/>
-    <lcf76f155ced4ddcb4097134ff3c332f xmlns="11dab2fc-a00f-488b-a519-3911044eea4e">
-      <Terms xmlns="http://schemas.microsoft.com/office/infopath/2007/PartnerControls"/>
-    </lcf76f155ced4ddcb4097134ff3c332f>
-  </documentManagement>
-</p:properties>
-</file>
-
-<file path=customXml/item2.xml><?xml version="1.0" encoding="utf-8"?>
-<?mso-contentType ?>
-<FormTemplates xmlns="http://schemas.microsoft.com/sharepoint/v3/contenttype/forms">
-  <Display>DocumentLibraryForm</Display>
-  <Edit>DocumentLibraryForm</Edit>
-  <New>DocumentLibraryForm</New>
-</FormTemplates>
-</file>
-
-<file path=customXml/item3.xml><?xml version="1.0" encoding="utf-8"?>
 <ct:contentTypeSchema xmlns:ct="http://schemas.microsoft.com/office/2006/metadata/contentType" xmlns:ma="http://schemas.microsoft.com/office/2006/metadata/properties/metaAttributes" ct:_="" ma:_="" ma:contentTypeName="Document" ma:contentTypeID="0x01010025EC667E64F3664AA9FF84395B73BBB2" ma:contentTypeVersion="12" ma:contentTypeDescription="Create a new document." ma:contentTypeScope="" ma:versionID="6b12c4ceb98f90cef75c2b4a7241f9ea">
   <xsd:schema xmlns:xsd="http://www.w3.org/2001/XMLSchema" xmlns:xs="http://www.w3.org/2001/XMLSchema" xmlns:p="http://schemas.microsoft.com/office/2006/metadata/properties" xmlns:ns2="11dab2fc-a00f-488b-a519-3911044eea4e" xmlns:ns3="202a9836-ee93-41fb-ba3c-167105785a0d" targetNamespace="http://schemas.microsoft.com/office/2006/metadata/properties" ma:root="true" ma:fieldsID="c1df371a784d1a7c3bc1d50e69810467" ns2:_="" ns3:_="">
     <xsd:import namespace="11dab2fc-a00f-488b-a519-3911044eea4e"/>
@@ -2682,26 +2672,27 @@
 </ct:contentTypeSchema>
 </file>
 
-<file path=customXml/itemProps1.xml><?xml version="1.0" encoding="utf-8"?>
-<ds:datastoreItem xmlns:ds="http://schemas.openxmlformats.org/officeDocument/2006/customXml" ds:itemID="{BA219445-D50D-4C47-A7F5-924757CDCFB8}">
-  <ds:schemaRefs>
-    <ds:schemaRef ds:uri="http://schemas.microsoft.com/office/2006/metadata/properties"/>
-    <ds:schemaRef ds:uri="http://schemas.microsoft.com/office/infopath/2007/PartnerControls"/>
-    <ds:schemaRef ds:uri="202a9836-ee93-41fb-ba3c-167105785a0d"/>
-    <ds:schemaRef ds:uri="11dab2fc-a00f-488b-a519-3911044eea4e"/>
-  </ds:schemaRefs>
-</ds:datastoreItem>
+<file path=customXml/item2.xml><?xml version="1.0" encoding="utf-8"?>
+<?mso-contentType ?>
+<FormTemplates xmlns="http://schemas.microsoft.com/sharepoint/v3/contenttype/forms">
+  <Display>DocumentLibraryForm</Display>
+  <Edit>DocumentLibraryForm</Edit>
+  <New>DocumentLibraryForm</New>
+</FormTemplates>
 </file>
 
-<file path=customXml/itemProps2.xml><?xml version="1.0" encoding="utf-8"?>
-<ds:datastoreItem xmlns:ds="http://schemas.openxmlformats.org/officeDocument/2006/customXml" ds:itemID="{5468C587-D5D2-4909-AEDB-ABC8EB4E637D}">
-  <ds:schemaRefs>
-    <ds:schemaRef ds:uri="http://schemas.microsoft.com/sharepoint/v3/contenttype/forms"/>
-  </ds:schemaRefs>
-</ds:datastoreItem>
+<file path=customXml/item3.xml><?xml version="1.0" encoding="utf-8"?>
+<p:properties xmlns:p="http://schemas.microsoft.com/office/2006/metadata/properties" xmlns:xsi="http://www.w3.org/2001/XMLSchema-instance" xmlns:pc="http://schemas.microsoft.com/office/infopath/2007/PartnerControls">
+  <documentManagement>
+    <TaxCatchAll xmlns="202a9836-ee93-41fb-ba3c-167105785a0d" xsi:nil="true"/>
+    <lcf76f155ced4ddcb4097134ff3c332f xmlns="11dab2fc-a00f-488b-a519-3911044eea4e">
+      <Terms xmlns="http://schemas.microsoft.com/office/infopath/2007/PartnerControls"/>
+    </lcf76f155ced4ddcb4097134ff3c332f>
+  </documentManagement>
+</p:properties>
 </file>
 
-<file path=customXml/itemProps3.xml><?xml version="1.0" encoding="utf-8"?>
+<file path=customXml/itemProps1.xml><?xml version="1.0" encoding="utf-8"?>
 <ds:datastoreItem xmlns:ds="http://schemas.openxmlformats.org/officeDocument/2006/customXml" ds:itemID="{7C50D8A4-A162-44F2-8802-5FD1C36783D1}">
   <ds:schemaRefs>
     <ds:schemaRef ds:uri="http://schemas.microsoft.com/office/2006/metadata/contentType"/>
@@ -2720,6 +2711,25 @@
 </ds:datastoreItem>
 </file>
 
+<file path=customXml/itemProps2.xml><?xml version="1.0" encoding="utf-8"?>
+<ds:datastoreItem xmlns:ds="http://schemas.openxmlformats.org/officeDocument/2006/customXml" ds:itemID="{5468C587-D5D2-4909-AEDB-ABC8EB4E637D}">
+  <ds:schemaRefs>
+    <ds:schemaRef ds:uri="http://schemas.microsoft.com/sharepoint/v3/contenttype/forms"/>
+  </ds:schemaRefs>
+</ds:datastoreItem>
+</file>
+
+<file path=customXml/itemProps3.xml><?xml version="1.0" encoding="utf-8"?>
+<ds:datastoreItem xmlns:ds="http://schemas.openxmlformats.org/officeDocument/2006/customXml" ds:itemID="{BA219445-D50D-4C47-A7F5-924757CDCFB8}">
+  <ds:schemaRefs>
+    <ds:schemaRef ds:uri="http://schemas.microsoft.com/office/2006/metadata/properties"/>
+    <ds:schemaRef ds:uri="http://schemas.microsoft.com/office/infopath/2007/PartnerControls"/>
+    <ds:schemaRef ds:uri="202a9836-ee93-41fb-ba3c-167105785a0d"/>
+    <ds:schemaRef ds:uri="11dab2fc-a00f-488b-a519-3911044eea4e"/>
+  </ds:schemaRefs>
+</ds:datastoreItem>
+</file>
+
 <file path=docMetadata/LabelInfo.xml><?xml version="1.0" encoding="utf-8"?>
 <clbl:labelList xmlns:clbl="http://schemas.microsoft.com/office/2020/mipLabelMetadata">
   <clbl:label id="{e0793d39-0939-496d-b129-198edd916feb}" enabled="0" method="" siteId="{e0793d39-0939-496d-b129-198edd916feb}" removed="1"/>

</xml_diff>